<commit_message>
Kirkman added, and done!
</commit_message>
<xml_diff>
--- a/hw4/Backup of Homework 4.docx
+++ b/hw4/Backup of Homework 4.docx
@@ -1364,8 +1364,171 @@
             </w:r>
           </w:p>
           <w:p>
-            <w:bookmarkStart w:id="0" w:name="_GoBack"/>
-            <w:bookmarkEnd w:id="0"/>
+            <w:r>
+              <w:t xml:space="preserve">Understood and adapted from </w:t>
+            </w:r>
+            <w:hyperlink r:id="rId7" w:history="1">
+              <w:r>
+                <w:rPr>
+                  <w:rStyle w:val="Hyperlink"/>
+                </w:rPr>
+                <w:t>http://en.wikipedia.org/wiki/Dijkstra%27s_algorithm</w:t>
+              </w:r>
+            </w:hyperlink>
+            <w:r>
+              <w:t xml:space="preserve"> and </w:t>
+            </w:r>
+            <w:hyperlink r:id="rId8" w:history="1">
+              <w:r>
+                <w:rPr>
+                  <w:rStyle w:val="Hyperlink"/>
+                </w:rPr>
+                <w:t>http://www.personal.kent.edu/~rmuhamma/Algorithms/MyAlgorithms/GraphAlgor/dijkstraAlgor.htm</w:t>
+              </w:r>
+            </w:hyperlink>
+            <w:r>
+              <w:t xml:space="preserve">. </w:t>
+            </w:r>
+          </w:p>
+          <w:p/>
+          <w:p>
+            <w:r>
+              <w:t>In this example, every edge has a length between 0 and W. Because any shortest path contains at most |V|-1 edges</w:t>
+            </w:r>
+            <w:r>
+              <w:t xml:space="preserve">, where V is the number of vertices, all distance values will be in the range {0, </w:t>
+            </w:r>
+            <w:proofErr w:type="gramStart"/>
+            <w:r>
+              <w:t>1,…,</w:t>
+            </w:r>
+            <w:proofErr w:type="gramEnd"/>
+            <w:r>
+              <w:t xml:space="preserve"> W(|V|-1), infinity}.Therefore, we can maintain an array size of W(|V|-1)+2 in a heap, and index all possible values of dist</w:t>
+            </w:r>
+            <w:r>
+              <w:t xml:space="preserve">ance where each entry is a pointer to a linked list of elements with all distance values equal to that entry. If this is done, we can perform insert operations in constant time by appending the beginning of the linked list that corresponds to its value. Therefore, the </w:t>
+            </w:r>
+            <w:proofErr w:type="spellStart"/>
+            <w:r>
+              <w:t>makeheap</w:t>
+            </w:r>
+            <w:proofErr w:type="spellEnd"/>
+            <w:r>
+              <w:t xml:space="preserve"> function outlined in the textbook will only take </w:t>
+            </w:r>
+            <w:proofErr w:type="gramStart"/>
+            <w:r>
+              <w:t>O(</w:t>
+            </w:r>
+            <w:proofErr w:type="gramEnd"/>
+            <w:r>
+              <w:t xml:space="preserve">|V|). </w:t>
+            </w:r>
+            <w:r>
+              <w:t xml:space="preserve">Then, when we perform the </w:t>
+            </w:r>
+            <w:proofErr w:type="spellStart"/>
+            <w:r>
+              <w:t>deletemin</w:t>
+            </w:r>
+            <w:proofErr w:type="spellEnd"/>
+            <w:r>
+              <w:t xml:space="preserve"> function, instead of scanning the entire heap for the next smallest value, we can start looking at the previous minimum value. This means that </w:t>
+            </w:r>
+            <w:r>
+              <w:lastRenderedPageBreak/>
+              <w:t xml:space="preserve">we will look at each value in the array once at most, so all the </w:t>
+            </w:r>
+            <w:proofErr w:type="spellStart"/>
+            <w:r>
+              <w:t>deletemin</w:t>
+            </w:r>
+            <w:proofErr w:type="spellEnd"/>
+            <w:r>
+              <w:t xml:space="preserve"> functions will only take </w:t>
+            </w:r>
+            <w:proofErr w:type="gramStart"/>
+            <w:r>
+              <w:t>O(</w:t>
+            </w:r>
+            <w:proofErr w:type="gramEnd"/>
+            <w:r>
+              <w:t xml:space="preserve">W|V|). The </w:t>
+            </w:r>
+            <w:proofErr w:type="spellStart"/>
+            <w:r>
+              <w:t>decreasekey</w:t>
+            </w:r>
+            <w:proofErr w:type="spellEnd"/>
+            <w:r>
+              <w:t xml:space="preserve"> function can be implemented such that any new </w:t>
+            </w:r>
+            <w:r>
+              <w:t xml:space="preserve">element is being added, it can be added to the list corresponding its value without deleting any duplicates that may already exist. This alters the </w:t>
+            </w:r>
+            <w:proofErr w:type="spellStart"/>
+            <w:r>
+              <w:t>deletemin</w:t>
+            </w:r>
+            <w:proofErr w:type="spellEnd"/>
+            <w:r>
+              <w:t xml:space="preserve"> function because now that function must check </w:t>
+            </w:r>
+            <w:proofErr w:type="spellStart"/>
+            <w:r>
+              <w:t>whtehr</w:t>
+            </w:r>
+            <w:proofErr w:type="spellEnd"/>
+            <w:r>
+              <w:t xml:space="preserve"> the current minimum is a coy of an element that has already been processed, and in that case, to ignore it. Because </w:t>
+            </w:r>
+            <w:proofErr w:type="spellStart"/>
+            <w:r>
+              <w:t>decreasekey</w:t>
+            </w:r>
+            <w:proofErr w:type="spellEnd"/>
+            <w:r>
+              <w:t xml:space="preserve"> will run at most |E| times, where E signifies the edges, there are at most |E| </w:t>
+            </w:r>
+            <w:proofErr w:type="spellStart"/>
+            <w:r>
+              <w:t>copties</w:t>
+            </w:r>
+            <w:proofErr w:type="spellEnd"/>
+            <w:r>
+              <w:t xml:space="preserve"> we need to ignore, so all </w:t>
+            </w:r>
+            <w:proofErr w:type="spellStart"/>
+            <w:r>
+              <w:t>decreasekey</w:t>
+            </w:r>
+            <w:proofErr w:type="spellEnd"/>
+            <w:r>
+              <w:t xml:space="preserve"> runs will take </w:t>
+            </w:r>
+            <w:proofErr w:type="gramStart"/>
+            <w:r>
+              <w:t>O(</w:t>
+            </w:r>
+            <w:proofErr w:type="gramEnd"/>
+            <w:r>
+              <w:t xml:space="preserve">|E|). This implementation can therefore be described with: </w:t>
+            </w:r>
+            <w:proofErr w:type="gramStart"/>
+            <w:r>
+              <w:t>O(</w:t>
+            </w:r>
+            <w:proofErr w:type="gramEnd"/>
+            <w:r>
+              <w:t xml:space="preserve">|V|) + O(W|V|) + O(|E|) = </w:t>
+            </w:r>
+            <w:r>
+              <w:t xml:space="preserve">O(W|V| + |E|), which is what the problem asked for. </w:t>
+            </w:r>
+            <w:r>
+              <w:t xml:space="preserve"> </w:t>
+            </w:r>
           </w:p>
         </w:tc>
       </w:tr>
@@ -1379,6 +1542,7 @@
               <w:rPr>
                 <w:noProof/>
               </w:rPr>
+              <w:lastRenderedPageBreak/>
               <w:drawing>
                 <wp:anchor distT="0" distB="0" distL="114300" distR="114300" simplePos="0" relativeHeight="251659264" behindDoc="0" locked="0" layoutInCell="1" allowOverlap="1" wp14:anchorId="0AFEAEAD" wp14:editId="677FD3EC">
                   <wp:simplePos x="0" y="0"/>
@@ -1405,7 +1569,7 @@
                           </pic:cNvPicPr>
                         </pic:nvPicPr>
                         <pic:blipFill>
-                          <a:blip r:embed="rId7">
+                          <a:blip r:embed="rId9">
                             <a:extLst>
                               <a:ext uri="{28A0092B-C50C-407E-A947-70E740481C1C}">
                                 <a14:useLocalDpi xmlns:a14="http://schemas.microsoft.com/office/drawing/2010/main" val="0"/>
@@ -2121,7 +2285,7 @@
                                 </pic:cNvPicPr>
                               </pic:nvPicPr>
                               <pic:blipFill>
-                                <a:blip r:embed="rId8">
+                                <a:blip r:embed="rId10">
                                   <a:extLst>
                                     <a:ext uri="{28A0092B-C50C-407E-A947-70E740481C1C}">
                                       <a14:useLocalDpi xmlns:a14="http://schemas.microsoft.com/office/drawing/2010/main" val="0"/>
@@ -2191,7 +2355,7 @@
                                 </pic:cNvPicPr>
                               </pic:nvPicPr>
                               <pic:blipFill>
-                                <a:blip r:embed="rId9">
+                                <a:blip r:embed="rId11">
                                   <a:extLst>
                                     <a:ext uri="{28A0092B-C50C-407E-A947-70E740481C1C}">
                                       <a14:useLocalDpi xmlns:a14="http://schemas.microsoft.com/office/drawing/2010/main" val="0"/>
@@ -2266,7 +2430,7 @@
                                 </pic:cNvPicPr>
                               </pic:nvPicPr>
                               <pic:blipFill>
-                                <a:blip r:embed="rId10">
+                                <a:blip r:embed="rId12">
                                   <a:extLst>
                                     <a:ext uri="{28A0092B-C50C-407E-A947-70E740481C1C}">
                                       <a14:useLocalDpi xmlns:a14="http://schemas.microsoft.com/office/drawing/2010/main" val="0"/>
@@ -2336,7 +2500,7 @@
                                 </pic:cNvPicPr>
                               </pic:nvPicPr>
                               <pic:blipFill>
-                                <a:blip r:embed="rId11">
+                                <a:blip r:embed="rId13">
                                   <a:extLst>
                                     <a:ext uri="{28A0092B-C50C-407E-A947-70E740481C1C}">
                                       <a14:useLocalDpi xmlns:a14="http://schemas.microsoft.com/office/drawing/2010/main" val="0"/>
@@ -2379,6 +2543,660 @@
           <w:tcPr>
             <w:tcW w:w="8856" w:type="dxa"/>
           </w:tcPr>
+          <w:p>
+            <w:pPr>
+              <w:rPr>
+                <w:noProof/>
+              </w:rPr>
+            </w:pPr>
+            <w:r>
+              <w:rPr>
+                <w:noProof/>
+              </w:rPr>
+              <w:t xml:space="preserve">5. Subset Sum </w:t>
+            </w:r>
+            <w:r>
+              <w:rPr>
+                <w:noProof/>
+              </w:rPr>
+              <w:t>Algorithm</w:t>
+            </w:r>
+            <w:bookmarkStart w:id="0" w:name="_GoBack"/>
+            <w:bookmarkEnd w:id="0"/>
+          </w:p>
+          <w:p>
+            <w:pPr>
+              <w:rPr>
+                <w:noProof/>
+              </w:rPr>
+            </w:pPr>
+          </w:p>
+          <w:p>
+            <w:pPr>
+              <w:rPr>
+                <w:rFonts w:ascii="Consolas" w:hAnsi="Consolas"/>
+                <w:noProof/>
+              </w:rPr>
+            </w:pPr>
+            <w:r>
+              <w:rPr>
+                <w:rFonts w:ascii="Consolas" w:hAnsi="Consolas"/>
+                <w:noProof/>
+              </w:rPr>
+              <w:t>x = [1,4,6,8,5]</w:t>
+            </w:r>
+          </w:p>
+          <w:p>
+            <w:pPr>
+              <w:rPr>
+                <w:rFonts w:ascii="Consolas" w:hAnsi="Consolas"/>
+                <w:noProof/>
+              </w:rPr>
+            </w:pPr>
+            <w:r>
+              <w:rPr>
+                <w:rFonts w:ascii="Consolas" w:hAnsi="Consolas"/>
+                <w:noProof/>
+              </w:rPr>
+              <w:t>target_sum = 16</w:t>
+            </w:r>
+          </w:p>
+          <w:p>
+            <w:pPr>
+              <w:rPr>
+                <w:rFonts w:ascii="Consolas" w:hAnsi="Consolas"/>
+                <w:noProof/>
+              </w:rPr>
+            </w:pPr>
+          </w:p>
+          <w:p>
+            <w:pPr>
+              <w:rPr>
+                <w:rFonts w:ascii="Consolas" w:hAnsi="Consolas"/>
+                <w:noProof/>
+              </w:rPr>
+            </w:pPr>
+            <w:r>
+              <w:rPr>
+                <w:rFonts w:ascii="Consolas" w:hAnsi="Consolas"/>
+                <w:noProof/>
+              </w:rPr>
+              <w:t>A = 0</w:t>
+            </w:r>
+          </w:p>
+          <w:p>
+            <w:pPr>
+              <w:rPr>
+                <w:rFonts w:ascii="Consolas" w:hAnsi="Consolas"/>
+                <w:noProof/>
+              </w:rPr>
+            </w:pPr>
+            <w:r>
+              <w:rPr>
+                <w:rFonts w:ascii="Consolas" w:hAnsi="Consolas"/>
+                <w:noProof/>
+              </w:rPr>
+              <w:t>B = 0</w:t>
+            </w:r>
+          </w:p>
+          <w:p>
+            <w:pPr>
+              <w:rPr>
+                <w:rFonts w:ascii="Consolas" w:hAnsi="Consolas"/>
+                <w:noProof/>
+              </w:rPr>
+            </w:pPr>
+            <w:r>
+              <w:rPr>
+                <w:rFonts w:ascii="Consolas" w:hAnsi="Consolas"/>
+                <w:noProof/>
+              </w:rPr>
+              <w:t>for i in range(len(x)):</w:t>
+            </w:r>
+          </w:p>
+          <w:p>
+            <w:pPr>
+              <w:rPr>
+                <w:rFonts w:ascii="Consolas" w:hAnsi="Consolas"/>
+                <w:noProof/>
+              </w:rPr>
+            </w:pPr>
+            <w:r>
+              <w:rPr>
+                <w:rFonts w:ascii="Consolas" w:hAnsi="Consolas"/>
+                <w:noProof/>
+              </w:rPr>
+              <w:tab/>
+              <w:t>if (x[i] &lt; 0):</w:t>
+            </w:r>
+          </w:p>
+          <w:p>
+            <w:pPr>
+              <w:rPr>
+                <w:rFonts w:ascii="Consolas" w:hAnsi="Consolas"/>
+                <w:noProof/>
+              </w:rPr>
+            </w:pPr>
+            <w:r>
+              <w:rPr>
+                <w:rFonts w:ascii="Consolas" w:hAnsi="Consolas"/>
+                <w:noProof/>
+              </w:rPr>
+              <w:tab/>
+            </w:r>
+            <w:r>
+              <w:rPr>
+                <w:rFonts w:ascii="Consolas" w:hAnsi="Consolas"/>
+                <w:noProof/>
+              </w:rPr>
+              <w:tab/>
+              <w:t>A += x[i]</w:t>
+            </w:r>
+          </w:p>
+          <w:p>
+            <w:pPr>
+              <w:rPr>
+                <w:rFonts w:ascii="Consolas" w:hAnsi="Consolas"/>
+                <w:noProof/>
+              </w:rPr>
+            </w:pPr>
+            <w:r>
+              <w:rPr>
+                <w:rFonts w:ascii="Consolas" w:hAnsi="Consolas"/>
+                <w:noProof/>
+              </w:rPr>
+              <w:tab/>
+              <w:t>else:</w:t>
+            </w:r>
+          </w:p>
+          <w:p>
+            <w:pPr>
+              <w:rPr>
+                <w:rFonts w:ascii="Consolas" w:hAnsi="Consolas"/>
+                <w:noProof/>
+              </w:rPr>
+            </w:pPr>
+            <w:r>
+              <w:rPr>
+                <w:rFonts w:ascii="Consolas" w:hAnsi="Consolas"/>
+                <w:noProof/>
+              </w:rPr>
+              <w:tab/>
+            </w:r>
+            <w:r>
+              <w:rPr>
+                <w:rFonts w:ascii="Consolas" w:hAnsi="Consolas"/>
+                <w:noProof/>
+              </w:rPr>
+              <w:tab/>
+              <w:t>B += x[i]</w:t>
+            </w:r>
+          </w:p>
+          <w:p>
+            <w:pPr>
+              <w:rPr>
+                <w:rFonts w:ascii="Consolas" w:hAnsi="Consolas"/>
+                <w:noProof/>
+              </w:rPr>
+            </w:pPr>
+          </w:p>
+          <w:p>
+            <w:pPr>
+              <w:rPr>
+                <w:rFonts w:ascii="Consolas" w:hAnsi="Consolas"/>
+                <w:noProof/>
+              </w:rPr>
+            </w:pPr>
+            <w:r>
+              <w:rPr>
+                <w:rFonts w:ascii="Consolas" w:hAnsi="Consolas"/>
+                <w:noProof/>
+              </w:rPr>
+              <w:t>N = len(x);</w:t>
+            </w:r>
+          </w:p>
+          <w:p>
+            <w:pPr>
+              <w:rPr>
+                <w:rFonts w:ascii="Consolas" w:hAnsi="Consolas"/>
+                <w:noProof/>
+              </w:rPr>
+            </w:pPr>
+          </w:p>
+          <w:p>
+            <w:pPr>
+              <w:rPr>
+                <w:rFonts w:ascii="Consolas" w:hAnsi="Consolas"/>
+                <w:noProof/>
+              </w:rPr>
+            </w:pPr>
+            <w:r>
+              <w:rPr>
+                <w:rFonts w:ascii="Consolas" w:hAnsi="Consolas"/>
+                <w:noProof/>
+              </w:rPr>
+              <w:t>#initialize intermediate results array with initial values</w:t>
+            </w:r>
+          </w:p>
+          <w:p>
+            <w:pPr>
+              <w:rPr>
+                <w:rFonts w:ascii="Consolas" w:hAnsi="Consolas"/>
+                <w:noProof/>
+              </w:rPr>
+            </w:pPr>
+            <w:r>
+              <w:rPr>
+                <w:rFonts w:ascii="Consolas" w:hAnsi="Consolas"/>
+                <w:noProof/>
+              </w:rPr>
+              <w:t>prevQvalues = {}</w:t>
+            </w:r>
+          </w:p>
+          <w:p>
+            <w:pPr>
+              <w:rPr>
+                <w:rFonts w:ascii="Consolas" w:hAnsi="Consolas"/>
+                <w:noProof/>
+              </w:rPr>
+            </w:pPr>
+            <w:r>
+              <w:rPr>
+                <w:rFonts w:ascii="Consolas" w:hAnsi="Consolas"/>
+                <w:noProof/>
+              </w:rPr>
+              <w:t>for j in range(A,B+1):</w:t>
+            </w:r>
+          </w:p>
+          <w:p>
+            <w:pPr>
+              <w:rPr>
+                <w:rFonts w:ascii="Consolas" w:hAnsi="Consolas"/>
+                <w:noProof/>
+              </w:rPr>
+            </w:pPr>
+            <w:r>
+              <w:rPr>
+                <w:rFonts w:ascii="Consolas" w:hAnsi="Consolas"/>
+                <w:noProof/>
+              </w:rPr>
+              <w:tab/>
+              <w:t>prevQvalues[(0,j)] = (x[0] == j)</w:t>
+            </w:r>
+          </w:p>
+          <w:p>
+            <w:pPr>
+              <w:rPr>
+                <w:rFonts w:ascii="Consolas" w:hAnsi="Consolas"/>
+                <w:noProof/>
+              </w:rPr>
+            </w:pPr>
+          </w:p>
+          <w:p>
+            <w:pPr>
+              <w:rPr>
+                <w:rFonts w:ascii="Consolas" w:hAnsi="Consolas"/>
+                <w:noProof/>
+              </w:rPr>
+            </w:pPr>
+          </w:p>
+          <w:p>
+            <w:pPr>
+              <w:rPr>
+                <w:rFonts w:ascii="Consolas" w:hAnsi="Consolas"/>
+                <w:noProof/>
+              </w:rPr>
+            </w:pPr>
+            <w:r>
+              <w:rPr>
+                <w:rFonts w:ascii="Consolas" w:hAnsi="Consolas"/>
+                <w:noProof/>
+              </w:rPr>
+              <w:t>#this computes values of "is there a subset of length i, which sums to s"</w:t>
+            </w:r>
+          </w:p>
+          <w:p>
+            <w:pPr>
+              <w:rPr>
+                <w:rFonts w:ascii="Consolas" w:hAnsi="Consolas"/>
+                <w:noProof/>
+              </w:rPr>
+            </w:pPr>
+            <w:r>
+              <w:rPr>
+                <w:rFonts w:ascii="Consolas" w:hAnsi="Consolas"/>
+                <w:noProof/>
+              </w:rPr>
+              <w:t>#Q(i,s) := Q(i-1,s) || (x[i] == s) || Q(i-1,s-x[i])</w:t>
+            </w:r>
+          </w:p>
+          <w:p>
+            <w:pPr>
+              <w:rPr>
+                <w:rFonts w:ascii="Consolas" w:hAnsi="Consolas"/>
+                <w:noProof/>
+              </w:rPr>
+            </w:pPr>
+            <w:r>
+              <w:rPr>
+                <w:rFonts w:ascii="Consolas" w:hAnsi="Consolas"/>
+                <w:noProof/>
+              </w:rPr>
+              <w:t>def Q(i,s):</w:t>
+            </w:r>
+          </w:p>
+          <w:p>
+            <w:pPr>
+              <w:rPr>
+                <w:rFonts w:ascii="Consolas" w:hAnsi="Consolas"/>
+                <w:noProof/>
+              </w:rPr>
+            </w:pPr>
+            <w:r>
+              <w:rPr>
+                <w:rFonts w:ascii="Consolas" w:hAnsi="Consolas"/>
+                <w:noProof/>
+              </w:rPr>
+              <w:tab/>
+              <w:t>if ((s&lt;A) or (s&gt;B)):</w:t>
+            </w:r>
+          </w:p>
+          <w:p>
+            <w:pPr>
+              <w:rPr>
+                <w:rFonts w:ascii="Consolas" w:hAnsi="Consolas"/>
+                <w:noProof/>
+              </w:rPr>
+            </w:pPr>
+            <w:r>
+              <w:rPr>
+                <w:rFonts w:ascii="Consolas" w:hAnsi="Consolas"/>
+                <w:noProof/>
+              </w:rPr>
+              <w:tab/>
+            </w:r>
+            <w:r>
+              <w:rPr>
+                <w:rFonts w:ascii="Consolas" w:hAnsi="Consolas"/>
+                <w:noProof/>
+              </w:rPr>
+              <w:tab/>
+              <w:t>return False</w:t>
+            </w:r>
+          </w:p>
+          <w:p>
+            <w:pPr>
+              <w:rPr>
+                <w:rFonts w:ascii="Consolas" w:hAnsi="Consolas"/>
+                <w:noProof/>
+              </w:rPr>
+            </w:pPr>
+          </w:p>
+          <w:p>
+            <w:pPr>
+              <w:rPr>
+                <w:rFonts w:ascii="Consolas" w:hAnsi="Consolas"/>
+                <w:noProof/>
+              </w:rPr>
+            </w:pPr>
+            <w:r>
+              <w:rPr>
+                <w:rFonts w:ascii="Consolas" w:hAnsi="Consolas"/>
+                <w:noProof/>
+              </w:rPr>
+              <w:tab/>
+              <w:t>if (((s-x[i]) &lt; A) or ((s-x[i]) &gt; B)):</w:t>
+            </w:r>
+          </w:p>
+          <w:p>
+            <w:pPr>
+              <w:rPr>
+                <w:rFonts w:ascii="Consolas" w:hAnsi="Consolas"/>
+                <w:noProof/>
+              </w:rPr>
+            </w:pPr>
+            <w:r>
+              <w:rPr>
+                <w:rFonts w:ascii="Consolas" w:hAnsi="Consolas"/>
+                <w:noProof/>
+              </w:rPr>
+              <w:tab/>
+            </w:r>
+            <w:r>
+              <w:rPr>
+                <w:rFonts w:ascii="Consolas" w:hAnsi="Consolas"/>
+                <w:noProof/>
+              </w:rPr>
+              <w:tab/>
+              <w:t>res = prevQvalues[(i-1,s)] or (x[i] == s) # skip Q(i-1,s-x[i]) as it is False</w:t>
+            </w:r>
+          </w:p>
+          <w:p>
+            <w:pPr>
+              <w:rPr>
+                <w:rFonts w:ascii="Consolas" w:hAnsi="Consolas"/>
+                <w:noProof/>
+              </w:rPr>
+            </w:pPr>
+            <w:r>
+              <w:rPr>
+                <w:rFonts w:ascii="Consolas" w:hAnsi="Consolas"/>
+                <w:noProof/>
+              </w:rPr>
+              <w:tab/>
+              <w:t>else:</w:t>
+            </w:r>
+          </w:p>
+          <w:p>
+            <w:pPr>
+              <w:rPr>
+                <w:rFonts w:ascii="Consolas" w:hAnsi="Consolas"/>
+                <w:noProof/>
+              </w:rPr>
+            </w:pPr>
+            <w:r>
+              <w:rPr>
+                <w:rFonts w:ascii="Consolas" w:hAnsi="Consolas"/>
+                <w:noProof/>
+              </w:rPr>
+              <w:tab/>
+            </w:r>
+            <w:r>
+              <w:rPr>
+                <w:rFonts w:ascii="Consolas" w:hAnsi="Consolas"/>
+                <w:noProof/>
+              </w:rPr>
+              <w:tab/>
+              <w:t>res = prevQvalues[(i-1,s)] or (x[i] == s) or prevQvalues[(i-1),(s-x[i])]</w:t>
+            </w:r>
+          </w:p>
+          <w:p>
+            <w:pPr>
+              <w:rPr>
+                <w:rFonts w:ascii="Consolas" w:hAnsi="Consolas"/>
+                <w:noProof/>
+              </w:rPr>
+            </w:pPr>
+          </w:p>
+          <w:p>
+            <w:pPr>
+              <w:rPr>
+                <w:rFonts w:ascii="Consolas" w:hAnsi="Consolas"/>
+                <w:noProof/>
+              </w:rPr>
+            </w:pPr>
+            <w:r>
+              <w:rPr>
+                <w:rFonts w:ascii="Consolas" w:hAnsi="Consolas"/>
+                <w:noProof/>
+              </w:rPr>
+              <w:tab/>
+              <w:t>return res</w:t>
+            </w:r>
+          </w:p>
+          <w:p>
+            <w:pPr>
+              <w:rPr>
+                <w:rFonts w:ascii="Consolas" w:hAnsi="Consolas"/>
+                <w:noProof/>
+              </w:rPr>
+            </w:pPr>
+          </w:p>
+          <w:p>
+            <w:pPr>
+              <w:rPr>
+                <w:rFonts w:ascii="Consolas" w:hAnsi="Consolas"/>
+                <w:noProof/>
+              </w:rPr>
+            </w:pPr>
+            <w:r>
+              <w:rPr>
+                <w:rFonts w:ascii="Consolas" w:hAnsi="Consolas"/>
+                <w:noProof/>
+              </w:rPr>
+              <w:t>for i in range(1,N):</w:t>
+            </w:r>
+          </w:p>
+          <w:p>
+            <w:pPr>
+              <w:rPr>
+                <w:rFonts w:ascii="Consolas" w:hAnsi="Consolas"/>
+                <w:noProof/>
+              </w:rPr>
+            </w:pPr>
+            <w:r>
+              <w:rPr>
+                <w:rFonts w:ascii="Consolas" w:hAnsi="Consolas"/>
+                <w:noProof/>
+              </w:rPr>
+              <w:tab/>
+              <w:t>for j in range(A,B+1):</w:t>
+            </w:r>
+          </w:p>
+          <w:p>
+            <w:pPr>
+              <w:rPr>
+                <w:rFonts w:ascii="Consolas" w:hAnsi="Consolas"/>
+                <w:noProof/>
+              </w:rPr>
+            </w:pPr>
+            <w:r>
+              <w:rPr>
+                <w:rFonts w:ascii="Consolas" w:hAnsi="Consolas"/>
+                <w:noProof/>
+              </w:rPr>
+              <w:tab/>
+            </w:r>
+            <w:r>
+              <w:rPr>
+                <w:rFonts w:ascii="Consolas" w:hAnsi="Consolas"/>
+                <w:noProof/>
+              </w:rPr>
+              <w:tab/>
+              <w:t>prevQvalues[(i,j)] = Q(i,j)</w:t>
+            </w:r>
+          </w:p>
+          <w:p>
+            <w:pPr>
+              <w:rPr>
+                <w:rFonts w:ascii="Consolas" w:hAnsi="Consolas"/>
+                <w:noProof/>
+              </w:rPr>
+            </w:pPr>
+          </w:p>
+          <w:p>
+            <w:pPr>
+              <w:rPr>
+                <w:rFonts w:ascii="Consolas" w:hAnsi="Consolas"/>
+                <w:noProof/>
+              </w:rPr>
+            </w:pPr>
+            <w:r>
+              <w:rPr>
+                <w:rFonts w:ascii="Consolas" w:hAnsi="Consolas"/>
+                <w:noProof/>
+              </w:rPr>
+              <w:t>print "Given list = ", x, ",  Target sum = ", target_sum</w:t>
+            </w:r>
+          </w:p>
+          <w:p>
+            <w:pPr>
+              <w:rPr>
+                <w:rFonts w:ascii="Consolas" w:hAnsi="Consolas"/>
+                <w:noProof/>
+              </w:rPr>
+            </w:pPr>
+            <w:r>
+              <w:rPr>
+                <w:rFonts w:ascii="Consolas" w:hAnsi="Consolas"/>
+                <w:noProof/>
+              </w:rPr>
+              <w:t>print "... and the result is"</w:t>
+            </w:r>
+          </w:p>
+          <w:p>
+            <w:pPr>
+              <w:rPr>
+                <w:rFonts w:ascii="Consolas" w:hAnsi="Consolas"/>
+                <w:noProof/>
+              </w:rPr>
+            </w:pPr>
+            <w:r>
+              <w:rPr>
+                <w:rFonts w:ascii="Consolas" w:hAnsi="Consolas"/>
+                <w:noProof/>
+              </w:rPr>
+              <w:t>print Q(N-1,target_sum)</w:t>
+            </w:r>
+          </w:p>
+          <w:p>
+            <w:pPr>
+              <w:rPr>
+                <w:noProof/>
+              </w:rPr>
+            </w:pPr>
+          </w:p>
+          <w:p>
+            <w:pPr>
+              <w:rPr>
+                <w:noProof/>
+              </w:rPr>
+            </w:pPr>
+          </w:p>
+          <w:p>
+            <w:pPr>
+              <w:rPr>
+                <w:noProof/>
+              </w:rPr>
+            </w:pPr>
+          </w:p>
+        </w:tc>
+      </w:tr>
+      <w:tr>
+        <w:tc>
+          <w:tcPr>
+            <w:tcW w:w="8856" w:type="dxa"/>
+          </w:tcPr>
+          <w:p>
+            <w:pPr>
+              <w:rPr>
+                <w:noProof/>
+              </w:rPr>
+            </w:pPr>
+            <w:r>
+              <w:rPr>
+                <w:noProof/>
+              </w:rPr>
+              <w:t xml:space="preserve">6. Kirkman Schoolgirl Problem </w:t>
+            </w:r>
+          </w:p>
+          <w:p>
+            <w:pPr>
+              <w:rPr>
+                <w:noProof/>
+              </w:rPr>
+            </w:pPr>
+          </w:p>
           <w:p>
             <w:pPr>
               <w:rPr>
@@ -2633,6 +3451,17 @@
       <w:szCs w:val="18"/>
     </w:rPr>
   </w:style>
+  <w:style w:type="character" w:styleId="Hyperlink">
+    <w:name w:val="Hyperlink"/>
+    <w:basedOn w:val="DefaultParagraphFont"/>
+    <w:uiPriority w:val="99"/>
+    <w:unhideWhenUsed/>
+    <w:rsid w:val="00B213C3"/>
+    <w:rPr>
+      <w:color w:val="0000FF" w:themeColor="hyperlink"/>
+      <w:u w:val="single"/>
+    </w:rPr>
+  </w:style>
 </w:styles>
 </file>
 
@@ -2867,6 +3696,17 @@
       <w:rFonts w:ascii="Lucida Grande" w:hAnsi="Lucida Grande"/>
       <w:sz w:val="18"/>
       <w:szCs w:val="18"/>
+    </w:rPr>
+  </w:style>
+  <w:style w:type="character" w:styleId="Hyperlink">
+    <w:name w:val="Hyperlink"/>
+    <w:basedOn w:val="DefaultParagraphFont"/>
+    <w:uiPriority w:val="99"/>
+    <w:unhideWhenUsed/>
+    <w:rsid w:val="00B213C3"/>
+    <w:rPr>
+      <w:color w:val="0000FF" w:themeColor="hyperlink"/>
+      <w:u w:val="single"/>
     </w:rPr>
   </w:style>
 </w:styles>
@@ -3197,7 +4037,7 @@
 </file>
 
 <file path=customXml/itemProps1.xml><?xml version="1.0" encoding="utf-8"?>
-<ds:datastoreItem xmlns:ds="http://schemas.openxmlformats.org/officeDocument/2006/customXml" ds:itemID="{74DCD2C8-35A2-984E-AF96-35F2BB6BE54C}">
+<ds:datastoreItem xmlns:ds="http://schemas.openxmlformats.org/officeDocument/2006/customXml" ds:itemID="{AE36C1DA-70E9-824B-A3DE-45792D01F206}">
   <ds:schemaRefs>
     <ds:schemaRef ds:uri="http://schemas.openxmlformats.org/officeDocument/2006/bibliography"/>
   </ds:schemaRefs>

</xml_diff>